<commit_message>
Aggiornamento Applicativo e Diario
</commit_message>
<xml_diff>
--- a/4_Diari/2023-10-27_nicolò.fadda.docx
+++ b/4_Diari/2023-10-27_nicolò.fadda.docx
@@ -250,6 +250,152 @@
               </w:rPr>
               <w:t>Creato il modo di rigenerare le parole (in corso)</w:t>
             </w:r>
+          </w:p>
+          <w:p>
+            <w:pPr>
+              <w:pStyle w:val="Paragrafoelenco"/>
+              <w:numPr>
+                <w:ilvl w:val="0"/>
+                <w:numId w:val="21"/>
+              </w:numPr>
+              <w:rPr>
+                <w:rFonts w:ascii="Arial" w:hAnsi="Arial" w:cs="Arial"/>
+              </w:rPr>
+            </w:pPr>
+            <w:r>
+              <w:rPr>
+                <w:rFonts w:ascii="Arial" w:hAnsi="Arial" w:cs="Arial"/>
+              </w:rPr>
+              <w:t xml:space="preserve">Fare un metodo unico per i controlli </w:t>
+            </w:r>
+            <w:proofErr w:type="spellStart"/>
+            <w:r>
+              <w:rPr>
+                <w:rFonts w:ascii="Arial" w:hAnsi="Arial" w:cs="Arial"/>
+              </w:rPr>
+              <w:t>inBounds</w:t>
+            </w:r>
+            <w:proofErr w:type="spellEnd"/>
+            <w:r>
+              <w:rPr>
+                <w:rFonts w:ascii="Arial" w:hAnsi="Arial" w:cs="Arial"/>
+              </w:rPr>
+              <w:t xml:space="preserve"> (in corso)</w:t>
+            </w:r>
+          </w:p>
+          <w:p>
+            <w:pPr>
+              <w:pStyle w:val="Paragrafoelenco"/>
+              <w:numPr>
+                <w:ilvl w:val="0"/>
+                <w:numId w:val="21"/>
+              </w:numPr>
+              <w:rPr>
+                <w:rFonts w:ascii="Arial" w:hAnsi="Arial" w:cs="Arial"/>
+              </w:rPr>
+            </w:pPr>
+            <w:r>
+              <w:rPr>
+                <w:rFonts w:ascii="Arial" w:hAnsi="Arial" w:cs="Arial"/>
+              </w:rPr>
+              <w:t>Fare un metodo unico per orientamento (in corso)</w:t>
+            </w:r>
+          </w:p>
+          <w:p>
+            <w:pPr>
+              <w:pStyle w:val="Paragrafoelenco"/>
+              <w:numPr>
+                <w:ilvl w:val="0"/>
+                <w:numId w:val="21"/>
+              </w:numPr>
+              <w:rPr>
+                <w:rFonts w:ascii="Arial" w:hAnsi="Arial" w:cs="Arial"/>
+              </w:rPr>
+            </w:pPr>
+            <w:r>
+              <w:rPr>
+                <w:rFonts w:ascii="Arial" w:hAnsi="Arial" w:cs="Arial"/>
+              </w:rPr>
+              <w:t>Fare un metodo unico per inserire le parole (in corso)</w:t>
+            </w:r>
+          </w:p>
+          <w:p>
+            <w:pPr>
+              <w:pStyle w:val="Paragrafoelenco"/>
+              <w:numPr>
+                <w:ilvl w:val="0"/>
+                <w:numId w:val="21"/>
+              </w:numPr>
+              <w:rPr>
+                <w:rFonts w:ascii="Arial" w:hAnsi="Arial" w:cs="Arial"/>
+              </w:rPr>
+            </w:pPr>
+            <w:proofErr w:type="spellStart"/>
+            <w:r>
+              <w:rPr>
+                <w:rFonts w:ascii="Arial" w:hAnsi="Arial" w:cs="Arial"/>
+              </w:rPr>
+              <w:t>Refactor</w:t>
+            </w:r>
+            <w:proofErr w:type="spellEnd"/>
+            <w:r>
+              <w:rPr>
+                <w:rFonts w:ascii="Arial" w:hAnsi="Arial" w:cs="Arial"/>
+              </w:rPr>
+              <w:t xml:space="preserve"> del metodo </w:t>
+            </w:r>
+            <w:proofErr w:type="spellStart"/>
+            <w:r>
+              <w:rPr>
+                <w:rFonts w:ascii="Arial" w:hAnsi="Arial" w:cs="Arial"/>
+              </w:rPr>
+              <w:t>overlap</w:t>
+            </w:r>
+            <w:proofErr w:type="spellEnd"/>
+            <w:r>
+              <w:rPr>
+                <w:rFonts w:ascii="Arial" w:hAnsi="Arial" w:cs="Arial"/>
+              </w:rPr>
+              <w:t xml:space="preserve"> </w:t>
+            </w:r>
+            <w:r>
+              <w:rPr>
+                <w:rFonts w:ascii="Arial" w:hAnsi="Arial" w:cs="Arial"/>
+              </w:rPr>
+              <w:sym w:font="Wingdings" w:char="F0E0"/>
+            </w:r>
+            <w:r>
+              <w:rPr>
+                <w:rFonts w:ascii="Arial" w:hAnsi="Arial" w:cs="Arial"/>
+              </w:rPr>
+              <w:t xml:space="preserve"> </w:t>
+            </w:r>
+            <w:proofErr w:type="spellStart"/>
+            <w:r>
+              <w:rPr>
+                <w:rFonts w:ascii="Arial" w:hAnsi="Arial" w:cs="Arial"/>
+              </w:rPr>
+              <w:t>isValidOverlapping</w:t>
+            </w:r>
+            <w:proofErr w:type="spellEnd"/>
+            <w:r>
+              <w:rPr>
+                <w:rFonts w:ascii="Arial" w:hAnsi="Arial" w:cs="Arial"/>
+              </w:rPr>
+              <w:t xml:space="preserve"> </w:t>
+            </w:r>
+            <w:r>
+              <w:rPr>
+                <w:rFonts w:ascii="Arial" w:hAnsi="Arial" w:cs="Arial"/>
+              </w:rPr>
+              <w:sym w:font="Wingdings" w:char="F0E0"/>
+            </w:r>
+            <w:r>
+              <w:rPr>
+                <w:rFonts w:ascii="Arial" w:hAnsi="Arial" w:cs="Arial"/>
+              </w:rPr>
+              <w:t xml:space="preserve"> cambiate le condizioni e ora funziona come deve</w:t>
+            </w:r>
             <w:bookmarkStart w:id="3" w:name="_GoBack"/>
             <w:bookmarkEnd w:id="3"/>
           </w:p>
@@ -472,6 +618,60 @@
                 <w:rFonts w:ascii="Arial" w:hAnsi="Arial" w:cs="Arial"/>
               </w:rPr>
             </w:pPr>
+            <w:r>
+              <w:rPr>
+                <w:rFonts w:ascii="Arial" w:hAnsi="Arial" w:cs="Arial"/>
+              </w:rPr>
+              <w:t xml:space="preserve">Riscontrati molti problemi nel fare il metodo unico per controllare </w:t>
+            </w:r>
+            <w:proofErr w:type="spellStart"/>
+            <w:r>
+              <w:rPr>
+                <w:rFonts w:ascii="Arial" w:hAnsi="Arial" w:cs="Arial"/>
+              </w:rPr>
+              <w:t>isInBounds</w:t>
+            </w:r>
+            <w:proofErr w:type="spellEnd"/>
+          </w:p>
+          <w:p>
+            <w:pPr>
+              <w:pStyle w:val="Paragrafoelenco"/>
+              <w:numPr>
+                <w:ilvl w:val="0"/>
+                <w:numId w:val="21"/>
+              </w:numPr>
+              <w:rPr>
+                <w:rFonts w:ascii="Arial" w:hAnsi="Arial" w:cs="Arial"/>
+              </w:rPr>
+            </w:pPr>
+            <w:r>
+              <w:rPr>
+                <w:rFonts w:ascii="Arial" w:hAnsi="Arial" w:cs="Arial"/>
+              </w:rPr>
+              <w:t xml:space="preserve">Provato a fare un “backup” del progetto facendo le modifiche sul secondo progetto ma non funziona ancora nonostante i vari tentativi di fare il metodo </w:t>
+            </w:r>
+            <w:proofErr w:type="spellStart"/>
+            <w:r>
+              <w:rPr>
+                <w:rFonts w:ascii="Arial" w:hAnsi="Arial" w:cs="Arial"/>
+              </w:rPr>
+              <w:t>setWord</w:t>
+            </w:r>
+            <w:proofErr w:type="spellEnd"/>
+            <w:r>
+              <w:rPr>
+                <w:rFonts w:ascii="Arial" w:hAnsi="Arial" w:cs="Arial"/>
+              </w:rPr>
+              <w:t xml:space="preserve"> tutto assieme: 8/10 restituisce un </w:t>
+            </w:r>
+            <w:proofErr w:type="spellStart"/>
+            <w:r>
+              <w:rPr>
+                <w:rFonts w:ascii="Arial" w:hAnsi="Arial" w:cs="Arial"/>
+              </w:rPr>
+              <w:t>indexoutofbounds</w:t>
+            </w:r>
+            <w:proofErr w:type="spellEnd"/>
           </w:p>
         </w:tc>
       </w:tr>
@@ -4202,6 +4402,7 @@
     <w:rsid w:val="001101C0"/>
     <w:rsid w:val="00127080"/>
     <w:rsid w:val="00127196"/>
+    <w:rsid w:val="001917B5"/>
     <w:rsid w:val="001A0560"/>
     <w:rsid w:val="001C54F7"/>
     <w:rsid w:val="001D27C6"/>
@@ -4329,6 +4530,7 @@
     <w:rsid w:val="00F53A00"/>
     <w:rsid w:val="00F902BF"/>
     <w:rsid w:val="00F93792"/>
+    <w:rsid w:val="00F97712"/>
     <w:rsid w:val="00FA1CED"/>
     <w:rsid w:val="00FA7186"/>
     <w:rsid w:val="00FC1BC6"/>
@@ -5126,7 +5328,7 @@
 </file>
 
 <file path=customXml/itemProps1.xml><?xml version="1.0" encoding="utf-8"?>
-<ds:datastoreItem xmlns:ds="http://schemas.openxmlformats.org/officeDocument/2006/customXml" ds:itemID="{F559C670-E866-4EAA-8418-B7D1E5D64FEF}">
+<ds:datastoreItem xmlns:ds="http://schemas.openxmlformats.org/officeDocument/2006/customXml" ds:itemID="{A2FD99F9-081F-405D-9293-DBD3F8A1B5AF}">
   <ds:schemaRefs>
     <ds:schemaRef ds:uri="http://schemas.openxmlformats.org/officeDocument/2006/bibliography"/>
   </ds:schemaRefs>

</xml_diff>